<commit_message>
feat: Updated PROG2113 Module 08 HOP 1-2
</commit_message>
<xml_diff>
--- a/Courses/PROG2113 - HTML and CSS/Modules/Module 08 - Tables/Assignments/A8-1_HOP.docx
+++ b/Courses/PROG2113 - HTML and CSS/Modules/Module 08 - Tables/Assignments/A8-1_HOP.docx
@@ -63,9 +63,50 @@
         <w:t>.1</w:t>
       </w:r>
     </w:p>
-    <w:p/>
     <w:p>
       <w:r>
+        <w:rPr>
+          <w:noProof/>
+        </w:rPr>
+        <w:drawing>
+          <wp:inline distT="0" distB="0" distL="0" distR="0" wp14:anchorId="677A2F01" wp14:editId="371AAC43">
+            <wp:extent cx="6858000" cy="2046605"/>
+            <wp:effectExtent l="0" t="0" r="0" b="0"/>
+            <wp:docPr id="1" name="Picture 1" descr="A screenshot of a computer&#10;&#10;Description automatically generated"/>
+            <wp:cNvGraphicFramePr>
+              <a:graphicFrameLocks xmlns:a="http://schemas.openxmlformats.org/drawingml/2006/main" noChangeAspect="1"/>
+            </wp:cNvGraphicFramePr>
+            <a:graphic xmlns:a="http://schemas.openxmlformats.org/drawingml/2006/main">
+              <a:graphicData uri="http://schemas.openxmlformats.org/drawingml/2006/picture">
+                <pic:pic xmlns:pic="http://schemas.openxmlformats.org/drawingml/2006/picture">
+                  <pic:nvPicPr>
+                    <pic:cNvPr id="1" name="Picture 1" descr="A screenshot of a computer&#10;&#10;Description automatically generated"/>
+                    <pic:cNvPicPr/>
+                  </pic:nvPicPr>
+                  <pic:blipFill>
+                    <a:blip r:embed="rId4"/>
+                    <a:stretch>
+                      <a:fillRect/>
+                    </a:stretch>
+                  </pic:blipFill>
+                  <pic:spPr>
+                    <a:xfrm>
+                      <a:off x="0" y="0"/>
+                      <a:ext cx="6858000" cy="2046605"/>
+                    </a:xfrm>
+                    <a:prstGeom prst="rect">
+                      <a:avLst/>
+                    </a:prstGeom>
+                  </pic:spPr>
+                </pic:pic>
+              </a:graphicData>
+            </a:graphic>
+          </wp:inline>
+        </w:drawing>
+      </w:r>
+    </w:p>
+    <w:p>
+      <w:r>
         <w:t xml:space="preserve">HOP </w:t>
       </w:r>
       <w:r>
@@ -75,7 +116,48 @@
         <w:t>.2</w:t>
       </w:r>
     </w:p>
-    <w:p/>
+    <w:p>
+      <w:r>
+        <w:rPr>
+          <w:noProof/>
+        </w:rPr>
+        <w:drawing>
+          <wp:inline distT="0" distB="0" distL="0" distR="0" wp14:anchorId="3F7DBA80" wp14:editId="5568A2A8">
+            <wp:extent cx="3571875" cy="2000250"/>
+            <wp:effectExtent l="0" t="0" r="9525" b="0"/>
+            <wp:docPr id="2" name="Picture 2"/>
+            <wp:cNvGraphicFramePr>
+              <a:graphicFrameLocks xmlns:a="http://schemas.openxmlformats.org/drawingml/2006/main" noChangeAspect="1"/>
+            </wp:cNvGraphicFramePr>
+            <a:graphic xmlns:a="http://schemas.openxmlformats.org/drawingml/2006/main">
+              <a:graphicData uri="http://schemas.openxmlformats.org/drawingml/2006/picture">
+                <pic:pic xmlns:pic="http://schemas.openxmlformats.org/drawingml/2006/picture">
+                  <pic:nvPicPr>
+                    <pic:cNvPr id="1" name=""/>
+                    <pic:cNvPicPr/>
+                  </pic:nvPicPr>
+                  <pic:blipFill>
+                    <a:blip r:embed="rId5"/>
+                    <a:stretch>
+                      <a:fillRect/>
+                    </a:stretch>
+                  </pic:blipFill>
+                  <pic:spPr>
+                    <a:xfrm>
+                      <a:off x="0" y="0"/>
+                      <a:ext cx="3571875" cy="2000250"/>
+                    </a:xfrm>
+                    <a:prstGeom prst="rect">
+                      <a:avLst/>
+                    </a:prstGeom>
+                  </pic:spPr>
+                </pic:pic>
+              </a:graphicData>
+            </a:graphic>
+          </wp:inline>
+        </w:drawing>
+      </w:r>
+    </w:p>
     <w:p>
       <w:r>
         <w:t xml:space="preserve">HOP </w:t>

</xml_diff>

<commit_message>
feat: Completed PROG2113 Module 08 HOP
</commit_message>
<xml_diff>
--- a/Courses/PROG2113 - HTML and CSS/Modules/Module 08 - Tables/Assignments/A8-1_HOP.docx
+++ b/Courses/PROG2113 - HTML and CSS/Modules/Module 08 - Tables/Assignments/A8-1_HOP.docx
@@ -125,7 +125,7 @@
           <wp:inline distT="0" distB="0" distL="0" distR="0" wp14:anchorId="3F7DBA80" wp14:editId="5568A2A8">
             <wp:extent cx="3571875" cy="2000250"/>
             <wp:effectExtent l="0" t="0" r="9525" b="0"/>
-            <wp:docPr id="2" name="Picture 2"/>
+            <wp:docPr id="2" name="Picture 2" descr="Graphical user interface, application&#10;&#10;Description automatically generated"/>
             <wp:cNvGraphicFramePr>
               <a:graphicFrameLocks xmlns:a="http://schemas.openxmlformats.org/drawingml/2006/main" noChangeAspect="1"/>
             </wp:cNvGraphicFramePr>
@@ -133,7 +133,7 @@
               <a:graphicData uri="http://schemas.openxmlformats.org/drawingml/2006/picture">
                 <pic:pic xmlns:pic="http://schemas.openxmlformats.org/drawingml/2006/picture">
                   <pic:nvPicPr>
-                    <pic:cNvPr id="1" name=""/>
+                    <pic:cNvPr id="2" name="Picture 2" descr="Graphical user interface, application&#10;&#10;Description automatically generated"/>
                     <pic:cNvPicPr/>
                   </pic:nvPicPr>
                   <pic:blipFill>
@@ -169,9 +169,52 @@
         <w:t>.3</w:t>
       </w:r>
     </w:p>
+    <w:p>
+      <w:r>
+        <w:rPr>
+          <w:noProof/>
+        </w:rPr>
+        <w:drawing>
+          <wp:inline distT="0" distB="0" distL="0" distR="0" wp14:anchorId="2B727FE3" wp14:editId="34A2C17B">
+            <wp:extent cx="6858000" cy="2962275"/>
+            <wp:effectExtent l="0" t="0" r="0" b="9525"/>
+            <wp:docPr id="3" name="Picture 3" descr="A screenshot of a computer&#10;&#10;Description automatically generated"/>
+            <wp:cNvGraphicFramePr>
+              <a:graphicFrameLocks xmlns:a="http://schemas.openxmlformats.org/drawingml/2006/main" noChangeAspect="1"/>
+            </wp:cNvGraphicFramePr>
+            <a:graphic xmlns:a="http://schemas.openxmlformats.org/drawingml/2006/main">
+              <a:graphicData uri="http://schemas.openxmlformats.org/drawingml/2006/picture">
+                <pic:pic xmlns:pic="http://schemas.openxmlformats.org/drawingml/2006/picture">
+                  <pic:nvPicPr>
+                    <pic:cNvPr id="3" name="Picture 3" descr="A screenshot of a computer&#10;&#10;Description automatically generated"/>
+                    <pic:cNvPicPr/>
+                  </pic:nvPicPr>
+                  <pic:blipFill>
+                    <a:blip r:embed="rId6"/>
+                    <a:stretch>
+                      <a:fillRect/>
+                    </a:stretch>
+                  </pic:blipFill>
+                  <pic:spPr>
+                    <a:xfrm>
+                      <a:off x="0" y="0"/>
+                      <a:ext cx="6858000" cy="2962275"/>
+                    </a:xfrm>
+                    <a:prstGeom prst="rect">
+                      <a:avLst/>
+                    </a:prstGeom>
+                  </pic:spPr>
+                </pic:pic>
+              </a:graphicData>
+            </a:graphic>
+          </wp:inline>
+        </w:drawing>
+      </w:r>
+    </w:p>
     <w:p/>
     <w:p>
       <w:r>
+        <w:lastRenderedPageBreak/>
         <w:t xml:space="preserve">HOP </w:t>
       </w:r>
       <w:r>
@@ -179,6 +222,48 @@
       </w:r>
       <w:r>
         <w:t>.4</w:t>
+      </w:r>
+    </w:p>
+    <w:p>
+      <w:r>
+        <w:rPr>
+          <w:noProof/>
+        </w:rPr>
+        <w:drawing>
+          <wp:inline distT="0" distB="0" distL="0" distR="0" wp14:anchorId="29D4091E" wp14:editId="27A2F425">
+            <wp:extent cx="6858000" cy="2640330"/>
+            <wp:effectExtent l="0" t="0" r="0" b="7620"/>
+            <wp:docPr id="4" name="Picture 4" descr="A screenshot of a computer&#10;&#10;Description automatically generated"/>
+            <wp:cNvGraphicFramePr>
+              <a:graphicFrameLocks xmlns:a="http://schemas.openxmlformats.org/drawingml/2006/main" noChangeAspect="1"/>
+            </wp:cNvGraphicFramePr>
+            <a:graphic xmlns:a="http://schemas.openxmlformats.org/drawingml/2006/main">
+              <a:graphicData uri="http://schemas.openxmlformats.org/drawingml/2006/picture">
+                <pic:pic xmlns:pic="http://schemas.openxmlformats.org/drawingml/2006/picture">
+                  <pic:nvPicPr>
+                    <pic:cNvPr id="4" name="Picture 4" descr="A screenshot of a computer&#10;&#10;Description automatically generated"/>
+                    <pic:cNvPicPr/>
+                  </pic:nvPicPr>
+                  <pic:blipFill>
+                    <a:blip r:embed="rId7"/>
+                    <a:stretch>
+                      <a:fillRect/>
+                    </a:stretch>
+                  </pic:blipFill>
+                  <pic:spPr>
+                    <a:xfrm>
+                      <a:off x="0" y="0"/>
+                      <a:ext cx="6858000" cy="2640330"/>
+                    </a:xfrm>
+                    <a:prstGeom prst="rect">
+                      <a:avLst/>
+                    </a:prstGeom>
+                  </pic:spPr>
+                </pic:pic>
+              </a:graphicData>
+            </a:graphic>
+          </wp:inline>
+        </w:drawing>
       </w:r>
     </w:p>
     <w:sectPr>

</xml_diff>